<commit_message>
Changes made in my file
</commit_message>
<xml_diff>
--- a/Curriculum Vitae.docx
+++ b/Curriculum Vitae.docx
@@ -66,10 +66,7 @@
           <w:tcPr>
             <w:tcW w:w="3600" w:type="dxa"/>
           </w:tcPr>
-          <w:p>
-            <w:bookmarkStart w:id="0" w:name="_GoBack"/>
-            <w:bookmarkEnd w:id="0"/>
-          </w:p>
+          <w:p/>
           <w:sdt>
             <w:sdtPr>
               <w:id w:val="-1954003311"/>
@@ -239,7 +236,86 @@
             </w:r>
           </w:p>
           <w:p/>
-          <w:p/>
+          <w:p>
+            <w:pPr>
+              <w:rPr>
+                <w:b/>
+                <w:color w:val="0070C0"/>
+                <w:sz w:val="24"/>
+                <w:szCs w:val="24"/>
+              </w:rPr>
+            </w:pPr>
+            <w:r>
+              <w:rPr>
+                <w:b/>
+                <w:color w:val="0070C0"/>
+                <w:sz w:val="24"/>
+                <w:szCs w:val="24"/>
+              </w:rPr>
+              <w:t>REFEREES</w:t>
+            </w:r>
+          </w:p>
+          <w:p>
+            <w:pPr>
+              <w:rPr>
+                <w:sz w:val="22"/>
+              </w:rPr>
+            </w:pPr>
+            <w:r>
+              <w:rPr>
+                <w:sz w:val="22"/>
+              </w:rPr>
+              <w:t>Mr. Johnson Oyugi – Teacher at Moi Girl’s Vokoli.</w:t>
+            </w:r>
+          </w:p>
+          <w:p>
+            <w:pPr>
+              <w:rPr>
+                <w:sz w:val="22"/>
+              </w:rPr>
+            </w:pPr>
+            <w:r>
+              <w:rPr>
+                <w:sz w:val="22"/>
+              </w:rPr>
+              <w:t>Contacts – 0722655345.</w:t>
+            </w:r>
+          </w:p>
+          <w:p>
+            <w:pPr>
+              <w:rPr>
+                <w:sz w:val="22"/>
+              </w:rPr>
+            </w:pPr>
+            <w:r>
+              <w:rPr>
+                <w:sz w:val="22"/>
+              </w:rPr>
+              <w:t>Maureen June Atieno – Student at Kenyatta University.</w:t>
+            </w:r>
+          </w:p>
+          <w:p>
+            <w:pPr>
+              <w:rPr>
+                <w:sz w:val="22"/>
+              </w:rPr>
+            </w:pPr>
+            <w:r>
+              <w:rPr>
+                <w:sz w:val="22"/>
+              </w:rPr>
+              <w:t>Contacts – 0718332566.</w:t>
+            </w:r>
+          </w:p>
+          <w:p>
+            <w:pPr>
+              <w:rPr>
+                <w:sz w:val="22"/>
+              </w:rPr>
+            </w:pPr>
+            <w:bookmarkStart w:id="0" w:name="_GoBack"/>
+            <w:bookmarkEnd w:id="0"/>
+          </w:p>
           <w:p/>
         </w:tc>
         <w:tc>
@@ -561,7 +637,7 @@
           <wp:docPr id="3" name="Graphic 3">
             <a:extLst xmlns:a="http://schemas.openxmlformats.org/drawingml/2006/main">
               <a:ext uri="{C183D7F6-B498-43B3-948B-1728B52AA6E4}">
-                <adec:decorative xmlns:adec="http://schemas.microsoft.com/office/drawing/2017/decorative" xmlns:w16se="http://schemas.microsoft.com/office/word/2015/wordml/symex" xmlns:w16cid="http://schemas.microsoft.com/office/word/2016/wordml/cid" xmlns:w="http://schemas.openxmlformats.org/wordprocessingml/2006/main" xmlns:w10="urn:schemas-microsoft-com:office:word" xmlns:v="urn:schemas-microsoft-com:vml" xmlns:o="urn:schemas-microsoft-com:office:office" xmlns:am3d="http://schemas.microsoft.com/office/drawing/2017/model3d" xmlns:aink="http://schemas.microsoft.com/office/drawing/2016/ink" xmlns:cx8="http://schemas.microsoft.com/office/drawing/2016/5/14/chartex" xmlns:cx7="http://schemas.microsoft.com/office/drawing/2016/5/13/chartex" xmlns:cx6="http://schemas.microsoft.com/office/drawing/2016/5/12/chartex" xmlns:cx5="http://schemas.microsoft.com/office/drawing/2016/5/11/chartex" xmlns:cx4="http://schemas.microsoft.com/office/drawing/2016/5/10/chartex" xmlns:cx3="http://schemas.microsoft.com/office/drawing/2016/5/9/chartex" xmlns:cx2="http://schemas.microsoft.com/office/drawing/2015/10/21/chartex" xmlns:cx1="http://schemas.microsoft.com/office/drawing/2015/9/8/chartex" xmlns:cx="http://schemas.microsoft.com/office/drawing/2014/chartex" xmlns="" val="1"/>
+                <adec:decorative xmlns="" xmlns:cx="http://schemas.microsoft.com/office/drawing/2014/chartex" xmlns:cx1="http://schemas.microsoft.com/office/drawing/2015/9/8/chartex" xmlns:cx2="http://schemas.microsoft.com/office/drawing/2015/10/21/chartex" xmlns:cx3="http://schemas.microsoft.com/office/drawing/2016/5/9/chartex" xmlns:cx4="http://schemas.microsoft.com/office/drawing/2016/5/10/chartex" xmlns:cx5="http://schemas.microsoft.com/office/drawing/2016/5/11/chartex" xmlns:cx6="http://schemas.microsoft.com/office/drawing/2016/5/12/chartex" xmlns:cx7="http://schemas.microsoft.com/office/drawing/2016/5/13/chartex" xmlns:cx8="http://schemas.microsoft.com/office/drawing/2016/5/14/chartex" xmlns:aink="http://schemas.microsoft.com/office/drawing/2016/ink" xmlns:am3d="http://schemas.microsoft.com/office/drawing/2017/model3d" xmlns:o="urn:schemas-microsoft-com:office:office" xmlns:v="urn:schemas-microsoft-com:vml" xmlns:w10="urn:schemas-microsoft-com:office:word" xmlns:w="http://schemas.openxmlformats.org/wordprocessingml/2006/main" xmlns:w16cid="http://schemas.microsoft.com/office/word/2016/wordml/cid" xmlns:w16se="http://schemas.microsoft.com/office/word/2015/wordml/symex" xmlns:adec="http://schemas.microsoft.com/office/drawing/2017/decorative" val="1"/>
               </a:ext>
             </a:extLst>
           </wp:docPr>
@@ -582,7 +658,7 @@
                         <a14:useLocalDpi xmlns:a14="http://schemas.microsoft.com/office/drawing/2010/main" val="0"/>
                       </a:ext>
                       <a:ext uri="{96DAC541-7B7A-43D3-8B79-37D633B846F1}">
-                        <asvg:svgBlip xmlns:asvg="http://schemas.microsoft.com/office/drawing/2016/SVG/main" xmlns:w16se="http://schemas.microsoft.com/office/word/2015/wordml/symex" xmlns:w16cid="http://schemas.microsoft.com/office/word/2016/wordml/cid" xmlns:w="http://schemas.openxmlformats.org/wordprocessingml/2006/main" xmlns:w10="urn:schemas-microsoft-com:office:word" xmlns:v="urn:schemas-microsoft-com:vml" xmlns:o="urn:schemas-microsoft-com:office:office" xmlns:am3d="http://schemas.microsoft.com/office/drawing/2017/model3d" xmlns:aink="http://schemas.microsoft.com/office/drawing/2016/ink" xmlns:cx8="http://schemas.microsoft.com/office/drawing/2016/5/14/chartex" xmlns:cx7="http://schemas.microsoft.com/office/drawing/2016/5/13/chartex" xmlns:cx6="http://schemas.microsoft.com/office/drawing/2016/5/12/chartex" xmlns:cx5="http://schemas.microsoft.com/office/drawing/2016/5/11/chartex" xmlns:cx4="http://schemas.microsoft.com/office/drawing/2016/5/10/chartex" xmlns:cx3="http://schemas.microsoft.com/office/drawing/2016/5/9/chartex" xmlns:cx2="http://schemas.microsoft.com/office/drawing/2015/10/21/chartex" xmlns:cx1="http://schemas.microsoft.com/office/drawing/2015/9/8/chartex" xmlns:cx="http://schemas.microsoft.com/office/drawing/2014/chartex" xmlns="" r:embed="rId2"/>
+                        <asvg:svgBlip xmlns="" xmlns:cx="http://schemas.microsoft.com/office/drawing/2014/chartex" xmlns:cx1="http://schemas.microsoft.com/office/drawing/2015/9/8/chartex" xmlns:cx2="http://schemas.microsoft.com/office/drawing/2015/10/21/chartex" xmlns:cx3="http://schemas.microsoft.com/office/drawing/2016/5/9/chartex" xmlns:cx4="http://schemas.microsoft.com/office/drawing/2016/5/10/chartex" xmlns:cx5="http://schemas.microsoft.com/office/drawing/2016/5/11/chartex" xmlns:cx6="http://schemas.microsoft.com/office/drawing/2016/5/12/chartex" xmlns:cx7="http://schemas.microsoft.com/office/drawing/2016/5/13/chartex" xmlns:cx8="http://schemas.microsoft.com/office/drawing/2016/5/14/chartex" xmlns:aink="http://schemas.microsoft.com/office/drawing/2016/ink" xmlns:am3d="http://schemas.microsoft.com/office/drawing/2017/model3d" xmlns:o="urn:schemas-microsoft-com:office:office" xmlns:v="urn:schemas-microsoft-com:vml" xmlns:w10="urn:schemas-microsoft-com:office:word" xmlns:w="http://schemas.openxmlformats.org/wordprocessingml/2006/main" xmlns:w16cid="http://schemas.microsoft.com/office/word/2016/wordml/cid" xmlns:w16se="http://schemas.microsoft.com/office/word/2015/wordml/symex" xmlns:asvg="http://schemas.microsoft.com/office/drawing/2016/SVG/main" r:embed="rId2"/>
                       </a:ext>
                     </a:extLst>
                   </a:blip>
@@ -1599,6 +1675,8 @@
   </w:compat>
   <w:rsids>
     <w:rsidRoot w:val="00D93315"/>
+    <w:rsid w:val="007856E0"/>
+    <w:rsid w:val="00AA401F"/>
     <w:rsid w:val="00D93315"/>
   </w:rsids>
   <m:mathPr>
@@ -2487,20 +2565,20 @@
 </file>
 
 <file path=customXml/item1.xml><?xml version="1.0" encoding="utf-8"?>
-<p:properties xmlns:p="http://schemas.microsoft.com/office/2006/metadata/properties" xmlns:xsi="http://www.w3.org/2001/XMLSchema-instance" xmlns:pc="http://schemas.microsoft.com/office/infopath/2007/PartnerControls">
-  <documentManagement>
-    <MediaServiceKeyPoints xmlns="71af3243-3dd4-4a8d-8c0d-dd76da1f02a5" xsi:nil="true"/>
-  </documentManagement>
-</p:properties>
-</file>
-
-<file path=customXml/item2.xml><?xml version="1.0" encoding="utf-8"?>
 <?mso-contentType ?>
 <FormTemplates xmlns="http://schemas.microsoft.com/sharepoint/v3/contenttype/forms">
   <Display>DocumentLibraryForm</Display>
   <Edit>DocumentLibraryForm</Edit>
   <New>DocumentLibraryForm</New>
 </FormTemplates>
+</file>
+
+<file path=customXml/item2.xml><?xml version="1.0" encoding="utf-8"?>
+<p:properties xmlns:p="http://schemas.microsoft.com/office/2006/metadata/properties" xmlns:xsi="http://www.w3.org/2001/XMLSchema-instance" xmlns:pc="http://schemas.microsoft.com/office/infopath/2007/PartnerControls">
+  <documentManagement>
+    <MediaServiceKeyPoints xmlns="71af3243-3dd4-4a8d-8c0d-dd76da1f02a5" xsi:nil="true"/>
+  </documentManagement>
+</p:properties>
 </file>
 
 <file path=customXml/item3.xml><?xml version="1.0" encoding="utf-8"?>
@@ -2715,19 +2793,19 @@
 </file>
 
 <file path=customXml/itemProps1.xml><?xml version="1.0" encoding="utf-8"?>
+<ds:datastoreItem xmlns:ds="http://schemas.openxmlformats.org/officeDocument/2006/customXml" ds:itemID="{18506A0D-4821-47C2-BD9B-CACF27C6B108}">
+  <ds:schemaRefs>
+    <ds:schemaRef ds:uri="http://schemas.microsoft.com/sharepoint/v3/contenttype/forms"/>
+  </ds:schemaRefs>
+</ds:datastoreItem>
+</file>
+
+<file path=customXml/itemProps2.xml><?xml version="1.0" encoding="utf-8"?>
 <ds:datastoreItem xmlns:ds="http://schemas.openxmlformats.org/officeDocument/2006/customXml" ds:itemID="{DD14EC26-251D-443A-AF4F-B15D0F3B0F84}">
   <ds:schemaRefs>
     <ds:schemaRef ds:uri="http://schemas.microsoft.com/office/2006/metadata/properties"/>
     <ds:schemaRef ds:uri="http://schemas.microsoft.com/office/infopath/2007/PartnerControls"/>
     <ds:schemaRef ds:uri="71af3243-3dd4-4a8d-8c0d-dd76da1f02a5"/>
-  </ds:schemaRefs>
-</ds:datastoreItem>
-</file>
-
-<file path=customXml/itemProps2.xml><?xml version="1.0" encoding="utf-8"?>
-<ds:datastoreItem xmlns:ds="http://schemas.openxmlformats.org/officeDocument/2006/customXml" ds:itemID="{18506A0D-4821-47C2-BD9B-CACF27C6B108}">
-  <ds:schemaRefs>
-    <ds:schemaRef ds:uri="http://schemas.microsoft.com/sharepoint/v3/contenttype/forms"/>
   </ds:schemaRefs>
 </ds:datastoreItem>
 </file>

</xml_diff>